<commit_message>
finished main board and created gerber output.
</commit_message>
<xml_diff>
--- a/AlbatrossLogo.docx
+++ b/AlbatrossLogo.docx
@@ -3,6 +3,59 @@
 <w:document xmlns:wpc="http://schemas.microsoft.com/office/word/2010/wordprocessingCanvas" xmlns:cx="http://schemas.microsoft.com/office/drawing/2014/chartex" xmlns:cx1="http://schemas.microsoft.com/office/drawing/2015/9/8/chartex" xmlns:cx2="http://schemas.microsoft.com/office/drawing/2015/10/21/chartex" xmlns:cx3="http://schemas.microsoft.com/office/drawing/2016/5/9/chartex" xmlns:cx4="http://schemas.microsoft.com/office/drawing/2016/5/10/chartex" xmlns:cx5="http://schemas.microsoft.com/office/drawing/2016/5/11/chartex" xmlns:cx6="http://schemas.microsoft.com/office/drawing/2016/5/12/chartex" xmlns:cx7="http://schemas.microsoft.com/office/drawing/2016/5/13/chartex" xmlns:cx8="http://schemas.microsoft.com/office/drawing/2016/5/14/chartex" xmlns:mc="http://schemas.openxmlformats.org/markup-compatibility/2006" xmlns:aink="http://schemas.microsoft.com/office/drawing/2016/ink" xmlns:am3d="http://schemas.microsoft.com/office/drawing/2017/model3d" xmlns:o="urn:schemas-microsoft-com:office:office" xmlns:r="http://schemas.openxmlformats.org/officeDocument/2006/relationships" xmlns:m="http://schemas.openxmlformats.org/officeDocument/2006/math" xmlns:v="urn:schemas-microsoft-com:vml" xmlns:wp14="http://schemas.microsoft.com/office/word/2010/wordprocessingDrawing" xmlns:wp="http://schemas.openxmlformats.org/drawingml/2006/wordprocessingDrawing" xmlns:w10="urn:schemas-microsoft-com:office:word" xmlns:w="http://schemas.openxmlformats.org/wordprocessingml/2006/main" xmlns:w14="http://schemas.microsoft.com/office/word/2010/wordml" xmlns:w15="http://schemas.microsoft.com/office/word/2012/wordml" xmlns:w16cid="http://schemas.microsoft.com/office/word/2016/wordml/cid" xmlns:w16se="http://schemas.microsoft.com/office/word/2015/wordml/symex" xmlns:wpg="http://schemas.microsoft.com/office/word/2010/wordprocessingGroup" xmlns:wpi="http://schemas.microsoft.com/office/word/2010/wordprocessingInk" xmlns:wne="http://schemas.microsoft.com/office/word/2006/wordml" xmlns:wps="http://schemas.microsoft.com/office/word/2010/wordprocessingShape" mc:Ignorable="w14 w15 w16se w16cid wp14">
   <w:body>
     <w:p>
+      <w:r>
+        <w:rPr>
+          <w:noProof/>
+        </w:rPr>
+        <w:drawing>
+          <wp:inline distT="0" distB="0" distL="0" distR="0" wp14:anchorId="5F4FFFFF" wp14:editId="3CC56DCC">
+            <wp:extent cx="3875168" cy="2247900"/>
+            <wp:effectExtent l="0" t="0" r="0" b="0"/>
+            <wp:docPr id="1" name="Picture 1"/>
+            <wp:cNvGraphicFramePr>
+              <a:graphicFrameLocks xmlns:a="http://schemas.openxmlformats.org/drawingml/2006/main" noChangeAspect="1"/>
+            </wp:cNvGraphicFramePr>
+            <a:graphic xmlns:a="http://schemas.openxmlformats.org/drawingml/2006/main">
+              <a:graphicData uri="http://schemas.openxmlformats.org/drawingml/2006/picture">
+                <pic:pic xmlns:pic="http://schemas.openxmlformats.org/drawingml/2006/picture">
+                  <pic:nvPicPr>
+                    <pic:cNvPr id="0" name="Picture 1"/>
+                    <pic:cNvPicPr>
+                      <a:picLocks noChangeAspect="1" noChangeArrowheads="1"/>
+                    </pic:cNvPicPr>
+                  </pic:nvPicPr>
+                  <pic:blipFill>
+                    <a:blip r:embed="rId4">
+                      <a:extLst>
+                        <a:ext uri="{28A0092B-C50C-407E-A947-70E740481C1C}">
+                          <a14:useLocalDpi xmlns:a14="http://schemas.microsoft.com/office/drawing/2010/main" val="0"/>
+                        </a:ext>
+                      </a:extLst>
+                    </a:blip>
+                    <a:srcRect/>
+                    <a:stretch>
+                      <a:fillRect/>
+                    </a:stretch>
+                  </pic:blipFill>
+                  <pic:spPr bwMode="auto">
+                    <a:xfrm>
+                      <a:off x="0" y="0"/>
+                      <a:ext cx="3899282" cy="2261888"/>
+                    </a:xfrm>
+                    <a:prstGeom prst="rect">
+                      <a:avLst/>
+                    </a:prstGeom>
+                    <a:noFill/>
+                    <a:ln>
+                      <a:noFill/>
+                    </a:ln>
+                  </pic:spPr>
+                </pic:pic>
+              </a:graphicData>
+            </a:graphic>
+          </wp:inline>
+        </w:drawing>
+      </w:r>
       <w:bookmarkStart w:id="0" w:name="_GoBack"/>
       <w:bookmarkEnd w:id="0"/>
     </w:p>

</xml_diff>

<commit_message>
added completed cc board.
</commit_message>
<xml_diff>
--- a/AlbatrossLogo.docx
+++ b/AlbatrossLogo.docx
@@ -3,14 +3,15 @@
 <w:document xmlns:wpc="http://schemas.microsoft.com/office/word/2010/wordprocessingCanvas" xmlns:cx="http://schemas.microsoft.com/office/drawing/2014/chartex" xmlns:cx1="http://schemas.microsoft.com/office/drawing/2015/9/8/chartex" xmlns:cx2="http://schemas.microsoft.com/office/drawing/2015/10/21/chartex" xmlns:cx3="http://schemas.microsoft.com/office/drawing/2016/5/9/chartex" xmlns:cx4="http://schemas.microsoft.com/office/drawing/2016/5/10/chartex" xmlns:cx5="http://schemas.microsoft.com/office/drawing/2016/5/11/chartex" xmlns:cx6="http://schemas.microsoft.com/office/drawing/2016/5/12/chartex" xmlns:cx7="http://schemas.microsoft.com/office/drawing/2016/5/13/chartex" xmlns:cx8="http://schemas.microsoft.com/office/drawing/2016/5/14/chartex" xmlns:mc="http://schemas.openxmlformats.org/markup-compatibility/2006" xmlns:aink="http://schemas.microsoft.com/office/drawing/2016/ink" xmlns:am3d="http://schemas.microsoft.com/office/drawing/2017/model3d" xmlns:o="urn:schemas-microsoft-com:office:office" xmlns:r="http://schemas.openxmlformats.org/officeDocument/2006/relationships" xmlns:m="http://schemas.openxmlformats.org/officeDocument/2006/math" xmlns:v="urn:schemas-microsoft-com:vml" xmlns:wp14="http://schemas.microsoft.com/office/word/2010/wordprocessingDrawing" xmlns:wp="http://schemas.openxmlformats.org/drawingml/2006/wordprocessingDrawing" xmlns:w10="urn:schemas-microsoft-com:office:word" xmlns:w="http://schemas.openxmlformats.org/wordprocessingml/2006/main" xmlns:w14="http://schemas.microsoft.com/office/word/2010/wordml" xmlns:w15="http://schemas.microsoft.com/office/word/2012/wordml" xmlns:w16cid="http://schemas.microsoft.com/office/word/2016/wordml/cid" xmlns:w16se="http://schemas.microsoft.com/office/word/2015/wordml/symex" xmlns:wpg="http://schemas.microsoft.com/office/word/2010/wordprocessingGroup" xmlns:wpi="http://schemas.microsoft.com/office/word/2010/wordprocessingInk" xmlns:wne="http://schemas.microsoft.com/office/word/2006/wordml" xmlns:wps="http://schemas.microsoft.com/office/word/2010/wordprocessingShape" mc:Ignorable="w14 w15 w16se w16cid wp14">
   <w:body>
     <w:p>
+      <w:bookmarkStart w:id="0" w:name="_GoBack"/>
       <w:r>
         <w:rPr>
           <w:noProof/>
         </w:rPr>
         <w:drawing>
-          <wp:inline distT="0" distB="0" distL="0" distR="0" wp14:anchorId="5F4FFFFF" wp14:editId="3CC56DCC">
-            <wp:extent cx="3875168" cy="2247900"/>
-            <wp:effectExtent l="0" t="0" r="0" b="0"/>
+          <wp:inline distT="0" distB="0" distL="0" distR="0" wp14:anchorId="5F4FFFFF" wp14:editId="1F34E32C">
+            <wp:extent cx="1204111" cy="698479"/>
+            <wp:effectExtent l="0" t="0" r="0" b="6985"/>
             <wp:docPr id="1" name="Picture 1"/>
             <wp:cNvGraphicFramePr>
               <a:graphicFrameLocks xmlns:a="http://schemas.openxmlformats.org/drawingml/2006/main" noChangeAspect="1"/>
@@ -25,7 +26,7 @@
                     </pic:cNvPicPr>
                   </pic:nvPicPr>
                   <pic:blipFill>
-                    <a:blip r:embed="rId4">
+                    <a:blip r:embed="rId4" cstate="print">
                       <a:extLst>
                         <a:ext uri="{28A0092B-C50C-407E-A947-70E740481C1C}">
                           <a14:useLocalDpi xmlns:a14="http://schemas.microsoft.com/office/drawing/2010/main" val="0"/>
@@ -40,7 +41,7 @@
                   <pic:spPr bwMode="auto">
                     <a:xfrm>
                       <a:off x="0" y="0"/>
-                      <a:ext cx="3899282" cy="2261888"/>
+                      <a:ext cx="1239693" cy="719119"/>
                     </a:xfrm>
                     <a:prstGeom prst="rect">
                       <a:avLst/>
@@ -56,7 +57,6 @@
           </wp:inline>
         </w:drawing>
       </w:r>
-      <w:bookmarkStart w:id="0" w:name="_GoBack"/>
       <w:bookmarkEnd w:id="0"/>
     </w:p>
     <w:sectPr>

</xml_diff>